<commit_message>
modify doc and test method
</commit_message>
<xml_diff>
--- a/Doc/Project 1 description.docx
+++ b/Doc/Project 1 description.docx
@@ -1,101 +1,84 @@
 
 <file path=word/document.xml><?xml version="1.0" encoding="utf-8"?>
-<w:document xmlns:mc="http://schemas.openxmlformats.org/markup-compatibility/2006" xmlns:o="urn:schemas-microsoft-com:office:office" xmlns:r="http://schemas.openxmlformats.org/officeDocument/2006/relationships" xmlns:m="http://schemas.openxmlformats.org/officeDocument/2006/math" xmlns:v="urn:schemas-microsoft-com:vml" xmlns:wp="http://schemas.openxmlformats.org/drawingml/2006/wordprocessingDrawing" xmlns:w10="urn:schemas-microsoft-com:office:word" xmlns:w="http://schemas.openxmlformats.org/wordprocessingml/2006/main" xmlns:wne="http://schemas.microsoft.com/office/word/2006/wordml" xmlns:sl="http://schemas.openxmlformats.org/schemaLibrary/2006/main" xmlns:a="http://schemas.openxmlformats.org/drawingml/2006/main" xmlns:pic="http://schemas.openxmlformats.org/drawingml/2006/picture" xmlns:c="http://schemas.openxmlformats.org/drawingml/2006/chart" xmlns:lc="http://schemas.openxmlformats.org/drawingml/2006/lockedCanvas" xmlns:dgm="http://schemas.openxmlformats.org/drawingml/2006/diagram" xmlns:wps="http://schemas.microsoft.com/office/word/2010/wordprocessingShape" xmlns:wpg="http://schemas.microsoft.com/office/word/2010/wordprocessingGroup" xmlns:w14="http://schemas.microsoft.com/office/word/2010/wordml" xmlns:w15="http://schemas.microsoft.com/office/word/2012/wordml">
+<w:document xmlns:wpc="http://schemas.microsoft.com/office/word/2010/wordprocessingCanvas" xmlns:cx="http://schemas.microsoft.com/office/drawing/2014/chartex" xmlns:cx1="http://schemas.microsoft.com/office/drawing/2015/9/8/chartex" xmlns:cx2="http://schemas.microsoft.com/office/drawing/2015/10/21/chartex" xmlns:cx3="http://schemas.microsoft.com/office/drawing/2016/5/9/chartex" xmlns:cx4="http://schemas.microsoft.com/office/drawing/2016/5/10/chartex" xmlns:cx5="http://schemas.microsoft.com/office/drawing/2016/5/11/chartex" xmlns:cx6="http://schemas.microsoft.com/office/drawing/2016/5/12/chartex" xmlns:cx7="http://schemas.microsoft.com/office/drawing/2016/5/13/chartex" xmlns:cx8="http://schemas.microsoft.com/office/drawing/2016/5/14/chartex" xmlns:mc="http://schemas.openxmlformats.org/markup-compatibility/2006" xmlns:aink="http://schemas.microsoft.com/office/drawing/2016/ink" xmlns:am3d="http://schemas.microsoft.com/office/drawing/2017/model3d" xmlns:o="urn:schemas-microsoft-com:office:office" xmlns:r="http://schemas.openxmlformats.org/officeDocument/2006/relationships" xmlns:m="http://schemas.openxmlformats.org/officeDocument/2006/math" xmlns:v="urn:schemas-microsoft-com:vml" xmlns:wp14="http://schemas.microsoft.com/office/word/2010/wordprocessingDrawing" xmlns:wp="http://schemas.openxmlformats.org/drawingml/2006/wordprocessingDrawing" xmlns:w10="urn:schemas-microsoft-com:office:word" xmlns:w="http://schemas.openxmlformats.org/wordprocessingml/2006/main" xmlns:w14="http://schemas.microsoft.com/office/word/2010/wordml" xmlns:w15="http://schemas.microsoft.com/office/word/2012/wordml" xmlns:w16cex="http://schemas.microsoft.com/office/word/2018/wordml/cex" xmlns:w16cid="http://schemas.microsoft.com/office/word/2016/wordml/cid" xmlns:w16="http://schemas.microsoft.com/office/word/2018/wordml" xmlns:w16se="http://schemas.microsoft.com/office/word/2015/wordml/symex" xmlns:wpg="http://schemas.microsoft.com/office/word/2010/wordprocessingGroup" xmlns:wpi="http://schemas.microsoft.com/office/word/2010/wordprocessingInk" xmlns:wne="http://schemas.microsoft.com/office/word/2006/wordml" xmlns:wps="http://schemas.microsoft.com/office/word/2010/wordprocessingShape" mc:Ignorable="w14 w15 w16se w16cid w16 w16cex wp14">
   <w:body>
     <w:p>
       <w:pPr>
         <w:pStyle w:val="Title"/>
         <w:jc w:val="center"/>
         <w:rPr>
-          <w:rFonts w:ascii="Verdana" w:cs="Verdana" w:eastAsia="Verdana" w:hAnsi="Verdana"/>
-          <w:b w:val="1"/>
+          <w:rFonts w:ascii="Verdana" w:eastAsia="Verdana" w:hAnsi="Verdana" w:cs="Verdana"/>
+          <w:b/>
           <w:color w:val="333333"/>
           <w:sz w:val="28"/>
           <w:szCs w:val="28"/>
           <w:highlight w:val="white"/>
         </w:rPr>
       </w:pPr>
-      <w:bookmarkStart w:colFirst="0" w:colLast="0" w:name="_biq7o05e0awn" w:id="0"/>
+      <w:bookmarkStart w:id="0" w:name="_biq7o05e0awn" w:colFirst="0" w:colLast="0"/>
       <w:bookmarkEnd w:id="0"/>
       <w:r>
         <w:rPr>
-          <w:rFonts w:ascii="Verdana" w:cs="Verdana" w:eastAsia="Verdana" w:hAnsi="Verdana"/>
-          <w:b w:val="1"/>
+          <w:rFonts w:ascii="Verdana" w:eastAsia="Verdana" w:hAnsi="Verdana" w:cs="Verdana"/>
+          <w:b/>
           <w:color w:val="333333"/>
           <w:sz w:val="28"/>
           <w:szCs w:val="28"/>
           <w:highlight w:val="white"/>
-          <w:rtl w:val="0"/>
         </w:rPr>
-        <w:t xml:space="preserve">Inference for patients with suspected COVID</w:t>
+        <w:t>Inference for patients with suspected COVID</w:t>
       </w:r>
     </w:p>
     <w:p>
       <w:pPr>
         <w:pStyle w:val="Heading1"/>
         <w:rPr>
-          <w:b w:val="1"/>
+          <w:b/>
           <w:sz w:val="24"/>
           <w:szCs w:val="24"/>
         </w:rPr>
       </w:pPr>
-      <w:bookmarkStart w:colFirst="0" w:colLast="0" w:name="_rtugxso10k45" w:id="1"/>
+      <w:bookmarkStart w:id="1" w:name="_rtugxso10k45" w:colFirst="0" w:colLast="0"/>
       <w:bookmarkEnd w:id="1"/>
       <w:r>
         <w:rPr>
-          <w:b w:val="1"/>
-          <w:sz w:val="24"/>
-          <w:szCs w:val="24"/>
-          <w:rtl w:val="0"/>
-        </w:rPr>
-        <w:t xml:space="preserve">Prezentarea sistemului</w:t>
-      </w:r>
-    </w:p>
-    <w:p>
-      <w:pPr>
-        <w:rPr/>
-      </w:pPr>
-      <w:r>
-        <w:rPr>
-          <w:rtl w:val="0"/>
-        </w:rPr>
-        <w:t xml:space="preserve">The project aims to predict whether or not a COVID test is positive or negative, based on the data we provide (gender, age, date when the symptoms debuted, symptoms declared, date of hospitalization, symptoms reported in the hospitalization day, diagnostic and hospitalization signs, traveling history, means of transport, confirmation of contact with another infected person, date of the test result).</w:t>
-      </w:r>
-    </w:p>
-    <w:p>
-      <w:pPr>
-        <w:pStyle w:val="Heading1"/>
-        <w:rPr>
-          <w:b w:val="1"/>
+          <w:b/>
           <w:sz w:val="24"/>
           <w:szCs w:val="24"/>
         </w:rPr>
-      </w:pPr>
-      <w:bookmarkStart w:colFirst="0" w:colLast="0" w:name="_ex21jarpu3si" w:id="2"/>
-      <w:bookmarkEnd w:id="2"/>
-      <w:r>
+        <w:t>Prezentarea sistemului</w:t>
+      </w:r>
+    </w:p>
+    <w:p>
+      <w:r>
+        <w:t>The project aims to predict whether or not a COVID test is positive or negative, based on the data we provide (gender, age, date when the symptoms debuted, symptoms declared, date of hospitalization, symptoms reported in the hospitalization day, diagnostic</w:t>
+      </w:r>
+      <w:r>
+        <w:t xml:space="preserve"> and hospitalization signs, traveling history, means of transport, confirmation of contact with another infected person, date of the test result).</w:t>
+      </w:r>
+    </w:p>
+    <w:p>
+      <w:pPr>
+        <w:pStyle w:val="Heading1"/>
         <w:rPr>
-          <w:b w:val="1"/>
+          <w:b/>
           <w:sz w:val="24"/>
           <w:szCs w:val="24"/>
-          <w:rtl w:val="0"/>
         </w:rPr>
-        <w:t xml:space="preserve">Implementation</w:t>
-      </w:r>
+      </w:pPr>
+      <w:bookmarkStart w:id="2" w:name="_ex21jarpu3si" w:colFirst="0" w:colLast="0"/>
+      <w:bookmarkEnd w:id="2"/>
       <w:r>
         <w:rPr>
-          <w:rtl w:val="0"/>
+          <w:b/>
+          <w:sz w:val="24"/>
+          <w:szCs w:val="24"/>
         </w:rPr>
-      </w:r>
-    </w:p>
-    <w:p>
-      <w:pPr>
-        <w:rPr/>
-      </w:pPr>
-      <w:r>
-        <w:rPr>
-          <w:rtl w:val="0"/>
-        </w:rPr>
+        <w:t>Implementation</w:t>
+      </w:r>
+    </w:p>
+    <w:p>
+      <w:r>
         <w:t xml:space="preserve">For the implementation, we used </w:t>
       </w:r>
     </w:p>
@@ -105,26 +88,21 @@
           <w:ilvl w:val="0"/>
           <w:numId w:val="3"/>
         </w:numPr>
-        <w:ind w:left="720" w:hanging="360"/>
-        <w:rPr>
-          <w:u w:val="none"/>
-        </w:rPr>
-      </w:pPr>
-      <w:hyperlink r:id="rId6">
+      </w:pPr>
+      <w:hyperlink r:id="rId5">
         <w:r>
           <w:rPr>
-            <w:color w:val="1155cc"/>
+            <w:color w:val="1155CC"/>
             <w:u w:val="single"/>
-            <w:rtl w:val="0"/>
           </w:rPr>
-          <w:t xml:space="preserve">Python</w:t>
+          <w:t>Python</w:t>
         </w:r>
       </w:hyperlink>
       <w:r>
-        <w:rPr>
-          <w:rtl w:val="0"/>
-        </w:rPr>
-        <w:t xml:space="preserve"> (programming language)</w:t>
+        <w:t xml:space="preserve"> </w:t>
+      </w:r>
+      <w:r>
+        <w:t>(programming language)</w:t>
       </w:r>
     </w:p>
     <w:p>
@@ -133,25 +111,17 @@
           <w:ilvl w:val="0"/>
           <w:numId w:val="3"/>
         </w:numPr>
-        <w:ind w:left="720" w:hanging="360"/>
-        <w:rPr>
-          <w:u w:val="none"/>
-        </w:rPr>
-      </w:pPr>
-      <w:hyperlink r:id="rId7">
+      </w:pPr>
+      <w:hyperlink r:id="rId6">
         <w:r>
           <w:rPr>
-            <w:color w:val="1155cc"/>
+            <w:color w:val="1155CC"/>
             <w:u w:val="single"/>
-            <w:rtl w:val="0"/>
           </w:rPr>
-          <w:t xml:space="preserve">Scikit</w:t>
+          <w:t>Scikit</w:t>
         </w:r>
       </w:hyperlink>
       <w:r>
-        <w:rPr>
-          <w:rtl w:val="0"/>
-        </w:rPr>
         <w:t xml:space="preserve"> (library for machine learning)</w:t>
       </w:r>
     </w:p>
@@ -161,25 +131,17 @@
           <w:ilvl w:val="0"/>
           <w:numId w:val="3"/>
         </w:numPr>
-        <w:ind w:left="720" w:hanging="360"/>
-        <w:rPr>
-          <w:u w:val="none"/>
-        </w:rPr>
-      </w:pPr>
-      <w:hyperlink r:id="rId8">
+      </w:pPr>
+      <w:hyperlink r:id="rId7">
         <w:r>
           <w:rPr>
-            <w:color w:val="1155cc"/>
+            <w:color w:val="1155CC"/>
             <w:u w:val="single"/>
-            <w:rtl w:val="0"/>
           </w:rPr>
-          <w:t xml:space="preserve">Pandas</w:t>
+          <w:t>Pandas</w:t>
         </w:r>
       </w:hyperlink>
       <w:r>
-        <w:rPr>
-          <w:rtl w:val="0"/>
-        </w:rPr>
         <w:t xml:space="preserve"> (open-source data analysis and manipulation tool)</w:t>
       </w:r>
     </w:p>
@@ -189,25 +151,17 @@
           <w:ilvl w:val="0"/>
           <w:numId w:val="3"/>
         </w:numPr>
-        <w:ind w:left="720" w:hanging="360"/>
-        <w:rPr>
-          <w:u w:val="none"/>
-        </w:rPr>
-      </w:pPr>
-      <w:hyperlink r:id="rId9">
+      </w:pPr>
+      <w:hyperlink r:id="rId8">
         <w:r>
           <w:rPr>
-            <w:color w:val="1155cc"/>
+            <w:color w:val="1155CC"/>
             <w:u w:val="single"/>
-            <w:rtl w:val="0"/>
           </w:rPr>
-          <w:t xml:space="preserve">Pickle</w:t>
+          <w:t>Pickle</w:t>
         </w:r>
       </w:hyperlink>
       <w:r>
-        <w:rPr>
-          <w:rtl w:val="0"/>
-        </w:rPr>
         <w:t xml:space="preserve"> (module which implements binary protocols for serializing and de-serializing Python object structures)</w:t>
       </w:r>
     </w:p>
@@ -215,32 +169,28 @@
       <w:pPr>
         <w:pStyle w:val="Heading1"/>
         <w:rPr>
-          <w:b w:val="1"/>
+          <w:b/>
           <w:sz w:val="24"/>
           <w:szCs w:val="24"/>
         </w:rPr>
       </w:pPr>
-      <w:bookmarkStart w:colFirst="0" w:colLast="0" w:name="_n34kmv99r4pg" w:id="3"/>
+      <w:bookmarkStart w:id="3" w:name="_n34kmv99r4pg" w:colFirst="0" w:colLast="0"/>
       <w:bookmarkEnd w:id="3"/>
       <w:r>
         <w:rPr>
-          <w:b w:val="1"/>
+          <w:b/>
           <w:sz w:val="24"/>
           <w:szCs w:val="24"/>
-          <w:rtl w:val="0"/>
         </w:rPr>
-        <w:t xml:space="preserve">Results</w:t>
-      </w:r>
-    </w:p>
-    <w:p>
-      <w:pPr>
-        <w:rPr/>
-      </w:pPr>
-      <w:r>
-        <w:rPr>
-          <w:rtl w:val="0"/>
-        </w:rPr>
-        <w:t xml:space="preserve">We used a data set of 5851 entries to train and test the model. We split the entries the following way:</w:t>
+        <w:t>Results</w:t>
+      </w:r>
+    </w:p>
+    <w:p>
+      <w:r>
+        <w:t>We used a data set of 5851 entries to train and test the model. We split the entries the following way</w:t>
+      </w:r>
+      <w:r>
+        <w:t>:</w:t>
       </w:r>
     </w:p>
     <w:p>
@@ -249,16 +199,9 @@
           <w:ilvl w:val="0"/>
           <w:numId w:val="1"/>
         </w:numPr>
-        <w:ind w:left="720" w:hanging="360"/>
-        <w:rPr>
-          <w:u w:val="none"/>
-        </w:rPr>
-      </w:pPr>
-      <w:r>
-        <w:rPr>
-          <w:rtl w:val="0"/>
-        </w:rPr>
-        <w:t xml:space="preserve">⅔ of the entries for training</w:t>
+      </w:pPr>
+      <w:r>
+        <w:t>⅔ of the entries for training</w:t>
       </w:r>
     </w:p>
     <w:p>
@@ -267,79 +210,120 @@
           <w:ilvl w:val="0"/>
           <w:numId w:val="1"/>
         </w:numPr>
-        <w:ind w:left="720" w:hanging="360"/>
-        <w:rPr>
-          <w:u w:val="none"/>
-        </w:rPr>
-      </w:pPr>
-      <w:r>
-        <w:rPr>
-          <w:rtl w:val="0"/>
-        </w:rPr>
-        <w:t xml:space="preserve">⅓ of the entries for testing</w:t>
-      </w:r>
-    </w:p>
-    <w:p>
-      <w:pPr>
-        <w:rPr/>
-      </w:pPr>
-      <w:r>
-        <w:rPr>
-          <w:rtl w:val="0"/>
-        </w:rPr>
-        <w:t xml:space="preserve">The results’ accuracy resulted is 91%.</w:t>
-      </w:r>
-      <w:r>
-        <w:rPr>
-          <w:rtl w:val="0"/>
-        </w:rPr>
-      </w:r>
-    </w:p>
-    <w:p>
-      <w:pPr>
-        <w:rPr>
-          <w:color w:val="202122"/>
-          <w:sz w:val="21"/>
-          <w:szCs w:val="21"/>
-          <w:highlight w:val="white"/>
-        </w:rPr>
-      </w:pPr>
-      <w:r>
-        <w:rPr>
-          <w:rtl w:val="0"/>
-        </w:rPr>
+      </w:pPr>
+      <w:r>
+        <w:t>⅓ of the entries for testing</w:t>
+      </w:r>
+    </w:p>
+    <w:p>
+      <w:r>
+        <w:t>The metrics resulted are:</w:t>
+      </w:r>
+    </w:p>
+    <w:p>
+      <w:r>
+        <w:t xml:space="preserve">- </w:t>
+      </w:r>
+      <w:r>
+        <w:t>accuracy: 0.89</w:t>
+      </w:r>
+    </w:p>
+    <w:p>
+      <w:r>
+        <w:t>- AUC</w:t>
+      </w:r>
+      <w:r>
+        <w:t>: 0.63</w:t>
+      </w:r>
+    </w:p>
+    <w:p>
+      <w:r>
+        <w:t xml:space="preserve">- </w:t>
+      </w:r>
+      <w:r>
+        <w:t xml:space="preserve">confusion_matrix: </w:t>
+      </w:r>
+      <w:r>
+        <w:t>[</w:t>
+      </w:r>
+      <w:r>
+        <w:t>1707,</w:t>
+      </w:r>
+      <w:r>
+        <w:t xml:space="preserve"> </w:t>
+      </w:r>
+      <w:r>
+        <w:t>37</w:t>
+      </w:r>
+    </w:p>
+    <w:p>
+      <w:r>
+        <w:tab/>
+      </w:r>
+      <w:r>
+        <w:tab/>
+        <w:t xml:space="preserve">      </w:t>
+      </w:r>
+      <w:r>
+        <w:t>145,</w:t>
+      </w:r>
+      <w:r>
+        <w:t xml:space="preserve"> </w:t>
+      </w:r>
+      <w:r>
+        <w:t>62</w:t>
+      </w:r>
+      <w:r>
+        <w:t>]</w:t>
+      </w:r>
+    </w:p>
+    <w:p>
+      <w:r>
+        <w:t xml:space="preserve">- </w:t>
+      </w:r>
+      <w:r>
+        <w:t>f1_score: 0.94</w:t>
+      </w:r>
+    </w:p>
+    <w:p>
+      <w:r>
+        <w:t xml:space="preserve">- </w:t>
+      </w:r>
+      <w:r>
+        <w:t>precision: 0.97</w:t>
+      </w:r>
+    </w:p>
+    <w:p>
+      <w:r>
+        <w:t xml:space="preserve">- </w:t>
+      </w:r>
+      <w:r>
+        <w:t>rappel: 0.92</w:t>
       </w:r>
     </w:p>
     <w:p>
       <w:pPr>
         <w:pStyle w:val="Heading1"/>
         <w:rPr>
-          <w:b w:val="1"/>
+          <w:b/>
           <w:sz w:val="24"/>
           <w:szCs w:val="24"/>
         </w:rPr>
       </w:pPr>
-      <w:bookmarkStart w:colFirst="0" w:colLast="0" w:name="_pm7s4xt8iub6" w:id="4"/>
+      <w:bookmarkStart w:id="4" w:name="_pm7s4xt8iub6" w:colFirst="0" w:colLast="0"/>
       <w:bookmarkEnd w:id="4"/>
       <w:r>
         <w:rPr>
-          <w:b w:val="1"/>
+          <w:b/>
           <w:sz w:val="24"/>
           <w:szCs w:val="24"/>
-          <w:rtl w:val="0"/>
         </w:rPr>
-        <w:t xml:space="preserve">SVM Algorithm</w:t>
-      </w:r>
-    </w:p>
-    <w:p>
-      <w:pPr>
-        <w:rPr/>
-      </w:pPr>
-      <w:r>
-        <w:rPr>
-          <w:rtl w:val="0"/>
-        </w:rPr>
-        <w:t xml:space="preserve">We encoded the results of the tests:</w:t>
+        <w:t>SVM Algorithm</w:t>
+      </w:r>
+    </w:p>
+    <w:p>
+      <w:r>
+        <w:t>We encoded the results of the tests:</w:t>
       </w:r>
     </w:p>
     <w:p>
@@ -348,16 +332,9 @@
           <w:ilvl w:val="0"/>
           <w:numId w:val="2"/>
         </w:numPr>
-        <w:ind w:left="720" w:hanging="360"/>
-        <w:rPr>
-          <w:u w:val="none"/>
-        </w:rPr>
-      </w:pPr>
-      <w:r>
-        <w:rPr>
-          <w:rtl w:val="0"/>
-        </w:rPr>
-        <w:t xml:space="preserve">0 for NEGATIVE</w:t>
+      </w:pPr>
+      <w:r>
+        <w:t>0 for NEGATIVE</w:t>
       </w:r>
     </w:p>
     <w:p>
@@ -366,84 +343,59 @@
           <w:ilvl w:val="0"/>
           <w:numId w:val="2"/>
         </w:numPr>
-        <w:ind w:left="720" w:hanging="360"/>
+      </w:pPr>
+      <w:r>
+        <w:t>1 for POSITIVE</w:t>
+      </w:r>
+    </w:p>
+    <w:p>
+      <w:r>
+        <w:t xml:space="preserve">In order to get good accuracy, the data set used for training should have </w:t>
+      </w:r>
+    </w:p>
+    <w:p>
+      <w:r>
+        <w:t>a number of positive cases approximately equal to the number of negative cases.</w:t>
+      </w:r>
+    </w:p>
+    <w:p>
+      <w:r>
+        <w:t>We used the SVM algorithm to separate the negative results from the positive results into two sets, in order to train our model on a balanced data set. This is how the SVM alg</w:t>
+      </w:r>
+      <w:r>
+        <w:t>orithm works:</w:t>
+      </w:r>
+    </w:p>
+    <w:p>
+      <w:r>
+        <w:t xml:space="preserve">The zeros and ones are situated in a hyperplane. The first hyperparameter (C) is used to control the error (the lower the hyperparameter, the better the separation). </w:t>
+      </w:r>
+    </w:p>
+    <w:p>
+      <w:pPr>
+        <w:jc w:val="center"/>
+      </w:pPr>
+      <w:r>
         <w:rPr>
-          <w:u w:val="none"/>
+          <w:noProof/>
         </w:rPr>
-      </w:pPr>
-      <w:r>
-        <w:rPr>
-          <w:rtl w:val="0"/>
-        </w:rPr>
-        <w:t xml:space="preserve">1 for POSITIVE</w:t>
-      </w:r>
-    </w:p>
-    <w:p>
-      <w:pPr>
-        <w:rPr/>
-      </w:pPr>
-      <w:r>
-        <w:rPr>
-          <w:rtl w:val="0"/>
-        </w:rPr>
-        <w:t xml:space="preserve">In order to get good accuracy, the data set used for training should have </w:t>
-      </w:r>
-    </w:p>
-    <w:p>
-      <w:pPr>
-        <w:rPr/>
-      </w:pPr>
-      <w:r>
-        <w:rPr>
-          <w:rtl w:val="0"/>
-        </w:rPr>
-        <w:t xml:space="preserve">a number of positive cases approximately equal to the number of negative cases.</w:t>
-      </w:r>
-    </w:p>
-    <w:p>
-      <w:pPr>
-        <w:rPr/>
-      </w:pPr>
-      <w:r>
-        <w:rPr>
-          <w:rtl w:val="0"/>
-        </w:rPr>
-        <w:t xml:space="preserve">We used the SVM algorithm to separate the negative results from the positive results into two sets, in order to train our model on a balanced data set. This is how the SVM algorithm works:</w:t>
-      </w:r>
-    </w:p>
-    <w:p>
-      <w:pPr>
-        <w:rPr/>
-      </w:pPr>
-      <w:r>
-        <w:rPr>
-          <w:rtl w:val="0"/>
-        </w:rPr>
-        <w:t xml:space="preserve">The zeros and ones are situated in a hyperplane. The first hyperparameter (C) is used to control the error (the lower the hyperparameter, the better the separation). </w:t>
-      </w:r>
-    </w:p>
-    <w:p>
-      <w:pPr>
-        <w:jc w:val="center"/>
-        <w:rPr/>
-      </w:pPr>
-      <w:r>
-        <w:rPr/>
+        <w:lastRenderedPageBreak/>
         <w:drawing>
-          <wp:inline distB="114300" distT="114300" distL="114300" distR="114300">
+          <wp:inline distT="114300" distB="114300" distL="114300" distR="114300" wp14:anchorId="2A5EB455" wp14:editId="0E38EC2F">
             <wp:extent cx="5731200" cy="2730500"/>
-            <wp:effectExtent b="0" l="0" r="0" t="0"/>
+            <wp:effectExtent l="0" t="0" r="0" b="0"/>
             <wp:docPr id="1" name="image2.png"/>
-            <a:graphic>
+            <wp:cNvGraphicFramePr/>
+            <a:graphic xmlns:a="http://schemas.openxmlformats.org/drawingml/2006/main">
               <a:graphicData uri="http://schemas.openxmlformats.org/drawingml/2006/picture">
-                <pic:pic>
+                <pic:pic xmlns:pic="http://schemas.openxmlformats.org/drawingml/2006/picture">
                   <pic:nvPicPr>
                     <pic:cNvPr id="0" name="image2.png"/>
                     <pic:cNvPicPr preferRelativeResize="0"/>
                   </pic:nvPicPr>
                   <pic:blipFill>
-                    <a:blip r:embed="rId10"/>
-                    <a:srcRect b="0" l="0" r="0" t="0"/>
+                    <a:blip r:embed="rId9"/>
+                    <a:srcRect/>
                     <a:stretch>
                       <a:fillRect/>
                     </a:stretch>
@@ -453,7 +405,9 @@
                       <a:off x="0" y="0"/>
                       <a:ext cx="5731200" cy="2730500"/>
                     </a:xfrm>
-                    <a:prstGeom prst="rect"/>
+                    <a:prstGeom prst="rect">
+                      <a:avLst/>
+                    </a:prstGeom>
                     <a:ln/>
                   </pic:spPr>
                 </pic:pic>
@@ -462,45 +416,36 @@
           </wp:inline>
         </w:drawing>
       </w:r>
+    </w:p>
+    <w:p>
+      <w:r>
+        <w:t>The other hyperparameter is used for the Gaussian RBF kernel (Gamma). Gamma decides how much curvature we want in a decision boundary (the higher the hyperparameter, the larger the curvature).</w:t>
+      </w:r>
+    </w:p>
+    <w:p>
+      <w:pPr>
+        <w:jc w:val="center"/>
+      </w:pPr>
       <w:r>
         <w:rPr>
-          <w:rtl w:val="0"/>
+          <w:noProof/>
         </w:rPr>
-      </w:r>
-    </w:p>
-    <w:p>
-      <w:pPr>
-        <w:rPr/>
-      </w:pPr>
-      <w:r>
-        <w:rPr>
-          <w:rtl w:val="0"/>
-        </w:rPr>
-        <w:t xml:space="preserve">The other hyperparameter is used for the Gaussian RBF kernel (Gamma). Gamma decides how much curvature we want in a decision boundary (the higher the hyperparameter, the larger the curvature).</w:t>
-      </w:r>
-    </w:p>
-    <w:p>
-      <w:pPr>
-        <w:jc w:val="center"/>
-        <w:rPr/>
-      </w:pPr>
-      <w:r>
-        <w:rPr/>
         <w:drawing>
-          <wp:inline distB="114300" distT="114300" distL="114300" distR="114300">
+          <wp:inline distT="114300" distB="114300" distL="114300" distR="114300" wp14:anchorId="38C98F9B" wp14:editId="2797008E">
             <wp:extent cx="5731200" cy="2667000"/>
-            <wp:effectExtent b="0" l="0" r="0" t="0"/>
+            <wp:effectExtent l="0" t="0" r="0" b="0"/>
             <wp:docPr id="2" name="image1.png"/>
-            <a:graphic>
+            <wp:cNvGraphicFramePr/>
+            <a:graphic xmlns:a="http://schemas.openxmlformats.org/drawingml/2006/main">
               <a:graphicData uri="http://schemas.openxmlformats.org/drawingml/2006/picture">
-                <pic:pic>
+                <pic:pic xmlns:pic="http://schemas.openxmlformats.org/drawingml/2006/picture">
                   <pic:nvPicPr>
                     <pic:cNvPr id="0" name="image1.png"/>
                     <pic:cNvPicPr preferRelativeResize="0"/>
                   </pic:nvPicPr>
                   <pic:blipFill>
-                    <a:blip r:embed="rId11"/>
-                    <a:srcRect b="0" l="0" r="0" t="0"/>
+                    <a:blip r:embed="rId10"/>
+                    <a:srcRect/>
                     <a:stretch>
                       <a:fillRect/>
                     </a:stretch>
@@ -510,7 +455,9 @@
                       <a:off x="0" y="0"/>
                       <a:ext cx="5731200" cy="2667000"/>
                     </a:xfrm>
-                    <a:prstGeom prst="rect"/>
+                    <a:prstGeom prst="rect">
+                      <a:avLst/>
+                    </a:prstGeom>
                     <a:ln/>
                   </pic:spPr>
                 </pic:pic>
@@ -519,24 +466,23 @@
           </wp:inline>
         </w:drawing>
       </w:r>
-      <w:r>
-        <w:rPr>
-          <w:rtl w:val="0"/>
-        </w:rPr>
-      </w:r>
     </w:p>
     <w:sectPr>
-      <w:pgSz w:h="16834" w:w="11909" w:orient="portrait"/>
-      <w:pgMar w:bottom="1440" w:top="1440" w:left="1440" w:right="1440" w:header="720" w:footer="720"/>
+      <w:pgSz w:w="11909" w:h="16834"/>
+      <w:pgMar w:top="1440" w:right="1440" w:bottom="1440" w:left="1440" w:header="720" w:footer="720" w:gutter="0"/>
       <w:pgNumType w:start="1"/>
+      <w:cols w:space="720"/>
     </w:sectPr>
   </w:body>
 </w:document>
 </file>
 
 <file path=word/numbering.xml><?xml version="1.0" encoding="utf-8"?>
-<w:numbering xmlns:mc="http://schemas.openxmlformats.org/markup-compatibility/2006" xmlns:o="urn:schemas-microsoft-com:office:office" xmlns:r="http://schemas.openxmlformats.org/officeDocument/2006/relationships" xmlns:m="http://schemas.openxmlformats.org/officeDocument/2006/math" xmlns:v="urn:schemas-microsoft-com:vml" xmlns:wp="http://schemas.openxmlformats.org/drawingml/2006/wordprocessingDrawing" xmlns:w10="urn:schemas-microsoft-com:office:word" xmlns:w="http://schemas.openxmlformats.org/wordprocessingml/2006/main" xmlns:wne="http://schemas.microsoft.com/office/word/2006/wordml" xmlns:sl="http://schemas.openxmlformats.org/schemaLibrary/2006/main" xmlns:a="http://schemas.openxmlformats.org/drawingml/2006/main" xmlns:pic="http://schemas.openxmlformats.org/drawingml/2006/picture" xmlns:c="http://schemas.openxmlformats.org/drawingml/2006/chart" xmlns:lc="http://schemas.openxmlformats.org/drawingml/2006/lockedCanvas" xmlns:dgm="http://schemas.openxmlformats.org/drawingml/2006/diagram" xmlns:wps="http://schemas.microsoft.com/office/word/2010/wordprocessingShape" xmlns:wpg="http://schemas.microsoft.com/office/word/2010/wordprocessingGroup" xmlns:w14="http://schemas.microsoft.com/office/word/2010/wordml" xmlns:w15="http://schemas.microsoft.com/office/word/2012/wordml">
-  <w:abstractNum w:abstractNumId="1">
+<w:numbering xmlns:wpc="http://schemas.microsoft.com/office/word/2010/wordprocessingCanvas" xmlns:cx="http://schemas.microsoft.com/office/drawing/2014/chartex" xmlns:cx1="http://schemas.microsoft.com/office/drawing/2015/9/8/chartex" xmlns:cx2="http://schemas.microsoft.com/office/drawing/2015/10/21/chartex" xmlns:cx3="http://schemas.microsoft.com/office/drawing/2016/5/9/chartex" xmlns:cx4="http://schemas.microsoft.com/office/drawing/2016/5/10/chartex" xmlns:cx5="http://schemas.microsoft.com/office/drawing/2016/5/11/chartex" xmlns:cx6="http://schemas.microsoft.com/office/drawing/2016/5/12/chartex" xmlns:cx7="http://schemas.microsoft.com/office/drawing/2016/5/13/chartex" xmlns:cx8="http://schemas.microsoft.com/office/drawing/2016/5/14/chartex" xmlns:mc="http://schemas.openxmlformats.org/markup-compatibility/2006" xmlns:aink="http://schemas.microsoft.com/office/drawing/2016/ink" xmlns:am3d="http://schemas.microsoft.com/office/drawing/2017/model3d" xmlns:o="urn:schemas-microsoft-com:office:office" xmlns:r="http://schemas.openxmlformats.org/officeDocument/2006/relationships" xmlns:m="http://schemas.openxmlformats.org/officeDocument/2006/math" xmlns:v="urn:schemas-microsoft-com:vml" xmlns:wp14="http://schemas.microsoft.com/office/word/2010/wordprocessingDrawing" xmlns:wp="http://schemas.openxmlformats.org/drawingml/2006/wordprocessingDrawing" xmlns:w10="urn:schemas-microsoft-com:office:word" xmlns:w="http://schemas.openxmlformats.org/wordprocessingml/2006/main" xmlns:w14="http://schemas.microsoft.com/office/word/2010/wordml" xmlns:w15="http://schemas.microsoft.com/office/word/2012/wordml" xmlns:w16cex="http://schemas.microsoft.com/office/word/2018/wordml/cex" xmlns:w16cid="http://schemas.microsoft.com/office/word/2016/wordml/cid" xmlns:w16="http://schemas.microsoft.com/office/word/2018/wordml" xmlns:w16se="http://schemas.microsoft.com/office/word/2015/wordml/symex" xmlns:wpg="http://schemas.microsoft.com/office/word/2010/wordprocessingGroup" xmlns:wpi="http://schemas.microsoft.com/office/word/2010/wordprocessingInk" xmlns:wne="http://schemas.microsoft.com/office/word/2006/wordml" xmlns:wps="http://schemas.microsoft.com/office/word/2010/wordprocessingShape" mc:Ignorable="w14 w15 w16se w16cid w16 w16cex wp14">
+  <w:abstractNum w:abstractNumId="0" w15:restartNumberingAfterBreak="0">
+    <w:nsid w:val="20B20B28"/>
+    <w:multiLevelType w:val="multilevel"/>
+    <w:tmpl w:val="6DF60F68"/>
     <w:lvl w:ilvl="0">
       <w:start w:val="1"/>
       <w:numFmt w:val="bullet"/>
@@ -646,7 +592,10 @@
       </w:rPr>
     </w:lvl>
   </w:abstractNum>
-  <w:abstractNum w:abstractNumId="2">
+  <w:abstractNum w:abstractNumId="1" w15:restartNumberingAfterBreak="0">
+    <w:nsid w:val="32BB6C9E"/>
+    <w:multiLevelType w:val="multilevel"/>
+    <w:tmpl w:val="8F0A0A98"/>
     <w:lvl w:ilvl="0">
       <w:start w:val="1"/>
       <w:numFmt w:val="bullet"/>
@@ -756,7 +705,10 @@
       </w:rPr>
     </w:lvl>
   </w:abstractNum>
-  <w:abstractNum w:abstractNumId="3">
+  <w:abstractNum w:abstractNumId="2" w15:restartNumberingAfterBreak="0">
+    <w:nsid w:val="573B454A"/>
+    <w:multiLevelType w:val="multilevel"/>
+    <w:tmpl w:val="BF42F05A"/>
     <w:lvl w:ilvl="0">
       <w:start w:val="1"/>
       <w:numFmt w:val="bullet"/>
@@ -873,20 +825,20 @@
     <w:abstractNumId w:val="2"/>
   </w:num>
   <w:num w:numId="3">
-    <w:abstractNumId w:val="3"/>
+    <w:abstractNumId w:val="0"/>
   </w:num>
 </w:numbering>
 </file>
 
 <file path=word/styles.xml><?xml version="1.0" encoding="utf-8"?>
-<w:styles xmlns:mc="http://schemas.openxmlformats.org/markup-compatibility/2006" xmlns:o="urn:schemas-microsoft-com:office:office" xmlns:r="http://schemas.openxmlformats.org/officeDocument/2006/relationships" xmlns:m="http://schemas.openxmlformats.org/officeDocument/2006/math" xmlns:v="urn:schemas-microsoft-com:vml" xmlns:wp="http://schemas.openxmlformats.org/drawingml/2006/wordprocessingDrawing" xmlns:w10="urn:schemas-microsoft-com:office:word" xmlns:w="http://schemas.openxmlformats.org/wordprocessingml/2006/main" xmlns:wne="http://schemas.microsoft.com/office/word/2006/wordml" xmlns:sl="http://schemas.openxmlformats.org/schemaLibrary/2006/main" xmlns:a="http://schemas.openxmlformats.org/drawingml/2006/main" xmlns:pic="http://schemas.openxmlformats.org/drawingml/2006/picture" xmlns:c="http://schemas.openxmlformats.org/drawingml/2006/chart" xmlns:lc="http://schemas.openxmlformats.org/drawingml/2006/lockedCanvas" xmlns:dgm="http://schemas.openxmlformats.org/drawingml/2006/diagram" xmlns:wps="http://schemas.microsoft.com/office/word/2010/wordprocessingShape" xmlns:wpg="http://schemas.microsoft.com/office/word/2010/wordprocessingGroup" xmlns:w14="http://schemas.microsoft.com/office/word/2010/wordml" xmlns:w15="http://schemas.microsoft.com/office/word/2012/wordml">
+<w:styles xmlns:mc="http://schemas.openxmlformats.org/markup-compatibility/2006" xmlns:r="http://schemas.openxmlformats.org/officeDocument/2006/relationships" xmlns:w="http://schemas.openxmlformats.org/wordprocessingml/2006/main" xmlns:w14="http://schemas.microsoft.com/office/word/2010/wordml" xmlns:w15="http://schemas.microsoft.com/office/word/2012/wordml" xmlns:w16cex="http://schemas.microsoft.com/office/word/2018/wordml/cex" xmlns:w16cid="http://schemas.microsoft.com/office/word/2016/wordml/cid" xmlns:w16="http://schemas.microsoft.com/office/word/2018/wordml" xmlns:w16se="http://schemas.microsoft.com/office/word/2015/wordml/symex" mc:Ignorable="w14 w15 w16se w16cid w16 w16cex">
   <w:docDefaults>
     <w:rPrDefault>
       <w:rPr>
-        <w:rFonts w:ascii="Arial" w:cs="Arial" w:eastAsia="Arial" w:hAnsi="Arial"/>
+        <w:rFonts w:ascii="Arial" w:eastAsia="Arial" w:hAnsi="Arial" w:cs="Arial"/>
         <w:sz w:val="22"/>
         <w:szCs w:val="22"/>
-        <w:lang w:val="en_GB"/>
+        <w:lang w:val="en-GB" w:eastAsia="en-US" w:bidi="ar-SA"/>
       </w:rPr>
     </w:rPrDefault>
     <w:pPrDefault>
@@ -895,20 +847,399 @@
       </w:pPr>
     </w:pPrDefault>
   </w:docDefaults>
-  <w:style w:type="paragraph" w:styleId="Normal" w:default="1">
-    <w:name w:val="normal"/>
-  </w:style>
-  <w:style w:type="table" w:styleId="TableNormal" w:default="1">
-    <w:name w:val="Table Normal"/>
+  <w:latentStyles w:defLockedState="0" w:defUIPriority="99" w:defSemiHidden="0" w:defUnhideWhenUsed="0" w:defQFormat="0" w:count="376">
+    <w:lsdException w:name="Normal" w:uiPriority="0" w:qFormat="1"/>
+    <w:lsdException w:name="heading 1" w:uiPriority="9" w:qFormat="1"/>
+    <w:lsdException w:name="heading 2" w:semiHidden="1" w:uiPriority="9" w:unhideWhenUsed="1" w:qFormat="1"/>
+    <w:lsdException w:name="heading 3" w:semiHidden="1" w:uiPriority="9" w:unhideWhenUsed="1" w:qFormat="1"/>
+    <w:lsdException w:name="heading 4" w:semiHidden="1" w:uiPriority="9" w:unhideWhenUsed="1" w:qFormat="1"/>
+    <w:lsdException w:name="heading 5" w:semiHidden="1" w:uiPriority="9" w:unhideWhenUsed="1" w:qFormat="1"/>
+    <w:lsdException w:name="heading 6" w:semiHidden="1" w:uiPriority="9" w:unhideWhenUsed="1" w:qFormat="1"/>
+    <w:lsdException w:name="heading 7" w:semiHidden="1" w:uiPriority="9" w:unhideWhenUsed="1" w:qFormat="1"/>
+    <w:lsdException w:name="heading 8" w:semiHidden="1" w:uiPriority="9" w:unhideWhenUsed="1" w:qFormat="1"/>
+    <w:lsdException w:name="heading 9" w:semiHidden="1" w:uiPriority="9" w:unhideWhenUsed="1" w:qFormat="1"/>
+    <w:lsdException w:name="index 1" w:semiHidden="1" w:unhideWhenUsed="1"/>
+    <w:lsdException w:name="index 2" w:semiHidden="1" w:unhideWhenUsed="1"/>
+    <w:lsdException w:name="index 3" w:semiHidden="1" w:unhideWhenUsed="1"/>
+    <w:lsdException w:name="index 4" w:semiHidden="1" w:unhideWhenUsed="1"/>
+    <w:lsdException w:name="index 5" w:semiHidden="1" w:unhideWhenUsed="1"/>
+    <w:lsdException w:name="index 6" w:semiHidden="1" w:unhideWhenUsed="1"/>
+    <w:lsdException w:name="index 7" w:semiHidden="1" w:unhideWhenUsed="1"/>
+    <w:lsdException w:name="index 8" w:semiHidden="1" w:unhideWhenUsed="1"/>
+    <w:lsdException w:name="index 9" w:semiHidden="1" w:unhideWhenUsed="1"/>
+    <w:lsdException w:name="toc 1" w:semiHidden="1" w:uiPriority="39" w:unhideWhenUsed="1"/>
+    <w:lsdException w:name="toc 2" w:semiHidden="1" w:uiPriority="39" w:unhideWhenUsed="1"/>
+    <w:lsdException w:name="toc 3" w:semiHidden="1" w:uiPriority="39" w:unhideWhenUsed="1"/>
+    <w:lsdException w:name="toc 4" w:semiHidden="1" w:uiPriority="39" w:unhideWhenUsed="1"/>
+    <w:lsdException w:name="toc 5" w:semiHidden="1" w:uiPriority="39" w:unhideWhenUsed="1"/>
+    <w:lsdException w:name="toc 6" w:semiHidden="1" w:uiPriority="39" w:unhideWhenUsed="1"/>
+    <w:lsdException w:name="toc 7" w:semiHidden="1" w:uiPriority="39" w:unhideWhenUsed="1"/>
+    <w:lsdException w:name="toc 8" w:semiHidden="1" w:uiPriority="39" w:unhideWhenUsed="1"/>
+    <w:lsdException w:name="toc 9" w:semiHidden="1" w:uiPriority="39" w:unhideWhenUsed="1"/>
+    <w:lsdException w:name="Normal Indent" w:semiHidden="1" w:unhideWhenUsed="1"/>
+    <w:lsdException w:name="footnote text" w:semiHidden="1" w:unhideWhenUsed="1"/>
+    <w:lsdException w:name="annotation text" w:semiHidden="1" w:unhideWhenUsed="1"/>
+    <w:lsdException w:name="header" w:semiHidden="1" w:unhideWhenUsed="1"/>
+    <w:lsdException w:name="footer" w:semiHidden="1" w:unhideWhenUsed="1"/>
+    <w:lsdException w:name="index heading" w:semiHidden="1" w:unhideWhenUsed="1"/>
+    <w:lsdException w:name="caption" w:semiHidden="1" w:uiPriority="35" w:unhideWhenUsed="1" w:qFormat="1"/>
+    <w:lsdException w:name="table of figures" w:semiHidden="1" w:unhideWhenUsed="1"/>
+    <w:lsdException w:name="envelope address" w:semiHidden="1" w:unhideWhenUsed="1"/>
+    <w:lsdException w:name="envelope return" w:semiHidden="1" w:unhideWhenUsed="1"/>
+    <w:lsdException w:name="footnote reference" w:semiHidden="1" w:unhideWhenUsed="1"/>
+    <w:lsdException w:name="annotation reference" w:semiHidden="1" w:unhideWhenUsed="1"/>
+    <w:lsdException w:name="line number" w:semiHidden="1" w:unhideWhenUsed="1"/>
+    <w:lsdException w:name="page number" w:semiHidden="1" w:unhideWhenUsed="1"/>
+    <w:lsdException w:name="endnote reference" w:semiHidden="1" w:unhideWhenUsed="1"/>
+    <w:lsdException w:name="endnote text" w:semiHidden="1" w:unhideWhenUsed="1"/>
+    <w:lsdException w:name="table of authorities" w:semiHidden="1" w:unhideWhenUsed="1"/>
+    <w:lsdException w:name="macro" w:semiHidden="1" w:unhideWhenUsed="1"/>
+    <w:lsdException w:name="toa heading" w:semiHidden="1" w:unhideWhenUsed="1"/>
+    <w:lsdException w:name="List" w:semiHidden="1" w:unhideWhenUsed="1"/>
+    <w:lsdException w:name="List Bullet" w:semiHidden="1" w:unhideWhenUsed="1"/>
+    <w:lsdException w:name="List Number" w:semiHidden="1" w:unhideWhenUsed="1"/>
+    <w:lsdException w:name="List 2" w:semiHidden="1" w:unhideWhenUsed="1"/>
+    <w:lsdException w:name="List 3" w:semiHidden="1" w:unhideWhenUsed="1"/>
+    <w:lsdException w:name="List 4" w:semiHidden="1" w:unhideWhenUsed="1"/>
+    <w:lsdException w:name="List 5" w:semiHidden="1" w:unhideWhenUsed="1"/>
+    <w:lsdException w:name="List Bullet 2" w:semiHidden="1" w:unhideWhenUsed="1"/>
+    <w:lsdException w:name="List Bullet 3" w:semiHidden="1" w:unhideWhenUsed="1"/>
+    <w:lsdException w:name="List Bullet 4" w:semiHidden="1" w:unhideWhenUsed="1"/>
+    <w:lsdException w:name="List Bullet 5" w:semiHidden="1" w:unhideWhenUsed="1"/>
+    <w:lsdException w:name="List Number 2" w:semiHidden="1" w:unhideWhenUsed="1"/>
+    <w:lsdException w:name="List Number 3" w:semiHidden="1" w:unhideWhenUsed="1"/>
+    <w:lsdException w:name="List Number 4" w:semiHidden="1" w:unhideWhenUsed="1"/>
+    <w:lsdException w:name="List Number 5" w:semiHidden="1" w:unhideWhenUsed="1"/>
+    <w:lsdException w:name="Title" w:uiPriority="10" w:qFormat="1"/>
+    <w:lsdException w:name="Closing" w:semiHidden="1" w:unhideWhenUsed="1"/>
+    <w:lsdException w:name="Signature" w:semiHidden="1" w:unhideWhenUsed="1"/>
+    <w:lsdException w:name="Default Paragraph Font" w:semiHidden="1" w:uiPriority="1" w:unhideWhenUsed="1"/>
+    <w:lsdException w:name="Body Text" w:semiHidden="1" w:unhideWhenUsed="1"/>
+    <w:lsdException w:name="Body Text Indent" w:semiHidden="1" w:unhideWhenUsed="1"/>
+    <w:lsdException w:name="List Continue" w:semiHidden="1" w:unhideWhenUsed="1"/>
+    <w:lsdException w:name="List Continue 2" w:semiHidden="1" w:unhideWhenUsed="1"/>
+    <w:lsdException w:name="List Continue 3" w:semiHidden="1" w:unhideWhenUsed="1"/>
+    <w:lsdException w:name="List Continue 4" w:semiHidden="1" w:unhideWhenUsed="1"/>
+    <w:lsdException w:name="List Continue 5" w:semiHidden="1" w:unhideWhenUsed="1"/>
+    <w:lsdException w:name="Message Header" w:semiHidden="1" w:unhideWhenUsed="1"/>
+    <w:lsdException w:name="Subtitle" w:uiPriority="11" w:qFormat="1"/>
+    <w:lsdException w:name="Salutation" w:semiHidden="1" w:unhideWhenUsed="1"/>
+    <w:lsdException w:name="Date" w:semiHidden="1" w:unhideWhenUsed="1"/>
+    <w:lsdException w:name="Body Text First Indent" w:semiHidden="1" w:unhideWhenUsed="1"/>
+    <w:lsdException w:name="Body Text First Indent 2" w:semiHidden="1" w:unhideWhenUsed="1"/>
+    <w:lsdException w:name="Note Heading" w:semiHidden="1" w:unhideWhenUsed="1"/>
+    <w:lsdException w:name="Body Text 2" w:semiHidden="1" w:unhideWhenUsed="1"/>
+    <w:lsdException w:name="Body Text 3" w:semiHidden="1" w:unhideWhenUsed="1"/>
+    <w:lsdException w:name="Body Text Indent 2" w:semiHidden="1" w:unhideWhenUsed="1"/>
+    <w:lsdException w:name="Body Text Indent 3" w:semiHidden="1" w:unhideWhenUsed="1"/>
+    <w:lsdException w:name="Block Text" w:semiHidden="1" w:unhideWhenUsed="1"/>
+    <w:lsdException w:name="Hyperlink" w:semiHidden="1" w:unhideWhenUsed="1"/>
+    <w:lsdException w:name="FollowedHyperlink" w:semiHidden="1" w:unhideWhenUsed="1"/>
+    <w:lsdException w:name="Strong" w:uiPriority="22" w:qFormat="1"/>
+    <w:lsdException w:name="Emphasis" w:uiPriority="20" w:qFormat="1"/>
+    <w:lsdException w:name="Document Map" w:semiHidden="1" w:unhideWhenUsed="1"/>
+    <w:lsdException w:name="Plain Text" w:semiHidden="1" w:unhideWhenUsed="1"/>
+    <w:lsdException w:name="E-mail Signature" w:semiHidden="1" w:unhideWhenUsed="1"/>
+    <w:lsdException w:name="HTML Top of Form" w:semiHidden="1" w:unhideWhenUsed="1"/>
+    <w:lsdException w:name="HTML Bottom of Form" w:semiHidden="1" w:unhideWhenUsed="1"/>
+    <w:lsdException w:name="Normal (Web)" w:semiHidden="1" w:unhideWhenUsed="1"/>
+    <w:lsdException w:name="HTML Acronym" w:semiHidden="1" w:unhideWhenUsed="1"/>
+    <w:lsdException w:name="HTML Address" w:semiHidden="1" w:unhideWhenUsed="1"/>
+    <w:lsdException w:name="HTML Cite" w:semiHidden="1" w:unhideWhenUsed="1"/>
+    <w:lsdException w:name="HTML Code" w:semiHidden="1" w:unhideWhenUsed="1"/>
+    <w:lsdException w:name="HTML Definition" w:semiHidden="1" w:unhideWhenUsed="1"/>
+    <w:lsdException w:name="HTML Keyboard" w:semiHidden="1" w:unhideWhenUsed="1"/>
+    <w:lsdException w:name="HTML Preformatted" w:semiHidden="1" w:unhideWhenUsed="1"/>
+    <w:lsdException w:name="HTML Sample" w:semiHidden="1" w:unhideWhenUsed="1"/>
+    <w:lsdException w:name="HTML Typewriter" w:semiHidden="1" w:unhideWhenUsed="1"/>
+    <w:lsdException w:name="HTML Variable" w:semiHidden="1" w:unhideWhenUsed="1"/>
+    <w:lsdException w:name="Normal Table" w:semiHidden="1" w:unhideWhenUsed="1"/>
+    <w:lsdException w:name="annotation subject" w:semiHidden="1" w:unhideWhenUsed="1"/>
+    <w:lsdException w:name="No List" w:semiHidden="1" w:unhideWhenUsed="1"/>
+    <w:lsdException w:name="Outline List 1" w:semiHidden="1" w:unhideWhenUsed="1"/>
+    <w:lsdException w:name="Outline List 2" w:semiHidden="1" w:unhideWhenUsed="1"/>
+    <w:lsdException w:name="Outline List 3" w:semiHidden="1" w:unhideWhenUsed="1"/>
+    <w:lsdException w:name="Table Simple 1" w:semiHidden="1" w:unhideWhenUsed="1"/>
+    <w:lsdException w:name="Table Simple 2" w:semiHidden="1" w:unhideWhenUsed="1"/>
+    <w:lsdException w:name="Table Simple 3" w:semiHidden="1" w:unhideWhenUsed="1"/>
+    <w:lsdException w:name="Table Classic 1" w:semiHidden="1" w:unhideWhenUsed="1"/>
+    <w:lsdException w:name="Table Classic 2" w:semiHidden="1" w:unhideWhenUsed="1"/>
+    <w:lsdException w:name="Table Classic 3" w:semiHidden="1" w:unhideWhenUsed="1"/>
+    <w:lsdException w:name="Table Classic 4" w:semiHidden="1" w:unhideWhenUsed="1"/>
+    <w:lsdException w:name="Table Colorful 1" w:semiHidden="1" w:unhideWhenUsed="1"/>
+    <w:lsdException w:name="Table Colorful 2" w:semiHidden="1" w:unhideWhenUsed="1"/>
+    <w:lsdException w:name="Table Colorful 3" w:semiHidden="1" w:unhideWhenUsed="1"/>
+    <w:lsdException w:name="Table Columns 1" w:semiHidden="1" w:unhideWhenUsed="1"/>
+    <w:lsdException w:name="Table Columns 2" w:semiHidden="1" w:unhideWhenUsed="1"/>
+    <w:lsdException w:name="Table Columns 3" w:semiHidden="1" w:unhideWhenUsed="1"/>
+    <w:lsdException w:name="Table Columns 4" w:semiHidden="1" w:unhideWhenUsed="1"/>
+    <w:lsdException w:name="Table Columns 5" w:semiHidden="1" w:unhideWhenUsed="1"/>
+    <w:lsdException w:name="Table Grid 1" w:semiHidden="1" w:unhideWhenUsed="1"/>
+    <w:lsdException w:name="Table Grid 2" w:semiHidden="1" w:unhideWhenUsed="1"/>
+    <w:lsdException w:name="Table Grid 3" w:semiHidden="1" w:unhideWhenUsed="1"/>
+    <w:lsdException w:name="Table Grid 4" w:semiHidden="1" w:unhideWhenUsed="1"/>
+    <w:lsdException w:name="Table Grid 5" w:semiHidden="1" w:unhideWhenUsed="1"/>
+    <w:lsdException w:name="Table Grid 6" w:semiHidden="1" w:unhideWhenUsed="1"/>
+    <w:lsdException w:name="Table Grid 7" w:semiHidden="1" w:unhideWhenUsed="1"/>
+    <w:lsdException w:name="Table Grid 8" w:semiHidden="1" w:unhideWhenUsed="1"/>
+    <w:lsdException w:name="Table List 1" w:semiHidden="1" w:unhideWhenUsed="1"/>
+    <w:lsdException w:name="Table List 2" w:semiHidden="1" w:unhideWhenUsed="1"/>
+    <w:lsdException w:name="Table List 3" w:semiHidden="1" w:unhideWhenUsed="1"/>
+    <w:lsdException w:name="Table List 4" w:semiHidden="1" w:unhideWhenUsed="1"/>
+    <w:lsdException w:name="Table List 5" w:semiHidden="1" w:unhideWhenUsed="1"/>
+    <w:lsdException w:name="Table List 6" w:semiHidden="1" w:unhideWhenUsed="1"/>
+    <w:lsdException w:name="Table List 7" w:semiHidden="1" w:unhideWhenUsed="1"/>
+    <w:lsdException w:name="Table List 8" w:semiHidden="1" w:unhideWhenUsed="1"/>
+    <w:lsdException w:name="Table 3D effects 1" w:semiHidden="1" w:unhideWhenUsed="1"/>
+    <w:lsdException w:name="Table 3D effects 2" w:semiHidden="1" w:unhideWhenUsed="1"/>
+    <w:lsdException w:name="Table 3D effects 3" w:semiHidden="1" w:unhideWhenUsed="1"/>
+    <w:lsdException w:name="Table Contemporary" w:semiHidden="1" w:unhideWhenUsed="1"/>
+    <w:lsdException w:name="Table Elegant" w:semiHidden="1" w:unhideWhenUsed="1"/>
+    <w:lsdException w:name="Table Professional" w:semiHidden="1" w:unhideWhenUsed="1"/>
+    <w:lsdException w:name="Table Subtle 1" w:semiHidden="1" w:unhideWhenUsed="1"/>
+    <w:lsdException w:name="Table Subtle 2" w:semiHidden="1" w:unhideWhenUsed="1"/>
+    <w:lsdException w:name="Table Web 1" w:semiHidden="1" w:unhideWhenUsed="1"/>
+    <w:lsdException w:name="Table Web 2" w:semiHidden="1" w:unhideWhenUsed="1"/>
+    <w:lsdException w:name="Table Web 3" w:semiHidden="1" w:unhideWhenUsed="1"/>
+    <w:lsdException w:name="Balloon Text" w:semiHidden="1" w:unhideWhenUsed="1"/>
+    <w:lsdException w:name="Table Grid" w:uiPriority="39"/>
+    <w:lsdException w:name="Table Theme" w:semiHidden="1" w:unhideWhenUsed="1"/>
+    <w:lsdException w:name="Placeholder Text" w:semiHidden="1"/>
+    <w:lsdException w:name="No Spacing" w:uiPriority="1" w:qFormat="1"/>
+    <w:lsdException w:name="Light Shading" w:uiPriority="60"/>
+    <w:lsdException w:name="Light List" w:uiPriority="61"/>
+    <w:lsdException w:name="Light Grid" w:uiPriority="62"/>
+    <w:lsdException w:name="Medium Shading 1" w:uiPriority="63"/>
+    <w:lsdException w:name="Medium Shading 2" w:uiPriority="64"/>
+    <w:lsdException w:name="Medium List 1" w:uiPriority="65"/>
+    <w:lsdException w:name="Medium List 2" w:uiPriority="66"/>
+    <w:lsdException w:name="Medium Grid 1" w:uiPriority="67"/>
+    <w:lsdException w:name="Medium Grid 2" w:uiPriority="68"/>
+    <w:lsdException w:name="Medium Grid 3" w:uiPriority="69"/>
+    <w:lsdException w:name="Dark List" w:uiPriority="70"/>
+    <w:lsdException w:name="Colorful Shading" w:uiPriority="71"/>
+    <w:lsdException w:name="Colorful List" w:uiPriority="72"/>
+    <w:lsdException w:name="Colorful Grid" w:uiPriority="73"/>
+    <w:lsdException w:name="Light Shading Accent 1" w:uiPriority="60"/>
+    <w:lsdException w:name="Light List Accent 1" w:uiPriority="61"/>
+    <w:lsdException w:name="Light Grid Accent 1" w:uiPriority="62"/>
+    <w:lsdException w:name="Medium Shading 1 Accent 1" w:uiPriority="63"/>
+    <w:lsdException w:name="Medium Shading 2 Accent 1" w:uiPriority="64"/>
+    <w:lsdException w:name="Medium List 1 Accent 1" w:uiPriority="65"/>
+    <w:lsdException w:name="Revision" w:semiHidden="1"/>
+    <w:lsdException w:name="List Paragraph" w:uiPriority="34" w:qFormat="1"/>
+    <w:lsdException w:name="Quote" w:uiPriority="29" w:qFormat="1"/>
+    <w:lsdException w:name="Intense Quote" w:uiPriority="30" w:qFormat="1"/>
+    <w:lsdException w:name="Medium List 2 Accent 1" w:uiPriority="66"/>
+    <w:lsdException w:name="Medium Grid 1 Accent 1" w:uiPriority="67"/>
+    <w:lsdException w:name="Medium Grid 2 Accent 1" w:uiPriority="68"/>
+    <w:lsdException w:name="Medium Grid 3 Accent 1" w:uiPriority="69"/>
+    <w:lsdException w:name="Dark List Accent 1" w:uiPriority="70"/>
+    <w:lsdException w:name="Colorful Shading Accent 1" w:uiPriority="71"/>
+    <w:lsdException w:name="Colorful List Accent 1" w:uiPriority="72"/>
+    <w:lsdException w:name="Colorful Grid Accent 1" w:uiPriority="73"/>
+    <w:lsdException w:name="Light Shading Accent 2" w:uiPriority="60"/>
+    <w:lsdException w:name="Light List Accent 2" w:uiPriority="61"/>
+    <w:lsdException w:name="Light Grid Accent 2" w:uiPriority="62"/>
+    <w:lsdException w:name="Medium Shading 1 Accent 2" w:uiPriority="63"/>
+    <w:lsdException w:name="Medium Shading 2 Accent 2" w:uiPriority="64"/>
+    <w:lsdException w:name="Medium List 1 Accent 2" w:uiPriority="65"/>
+    <w:lsdException w:name="Medium List 2 Accent 2" w:uiPriority="66"/>
+    <w:lsdException w:name="Medium Grid 1 Accent 2" w:uiPriority="67"/>
+    <w:lsdException w:name="Medium Grid 2 Accent 2" w:uiPriority="68"/>
+    <w:lsdException w:name="Medium Grid 3 Accent 2" w:uiPriority="69"/>
+    <w:lsdException w:name="Dark List Accent 2" w:uiPriority="70"/>
+    <w:lsdException w:name="Colorful Shading Accent 2" w:uiPriority="71"/>
+    <w:lsdException w:name="Colorful List Accent 2" w:uiPriority="72"/>
+    <w:lsdException w:name="Colorful Grid Accent 2" w:uiPriority="73"/>
+    <w:lsdException w:name="Light Shading Accent 3" w:uiPriority="60"/>
+    <w:lsdException w:name="Light List Accent 3" w:uiPriority="61"/>
+    <w:lsdException w:name="Light Grid Accent 3" w:uiPriority="62"/>
+    <w:lsdException w:name="Medium Shading 1 Accent 3" w:uiPriority="63"/>
+    <w:lsdException w:name="Medium Shading 2 Accent 3" w:uiPriority="64"/>
+    <w:lsdException w:name="Medium List 1 Accent 3" w:uiPriority="65"/>
+    <w:lsdException w:name="Medium List 2 Accent 3" w:uiPriority="66"/>
+    <w:lsdException w:name="Medium Grid 1 Accent 3" w:uiPriority="67"/>
+    <w:lsdException w:name="Medium Grid 2 Accent 3" w:uiPriority="68"/>
+    <w:lsdException w:name="Medium Grid 3 Accent 3" w:uiPriority="69"/>
+    <w:lsdException w:name="Dark List Accent 3" w:uiPriority="70"/>
+    <w:lsdException w:name="Colorful Shading Accent 3" w:uiPriority="71"/>
+    <w:lsdException w:name="Colorful List Accent 3" w:uiPriority="72"/>
+    <w:lsdException w:name="Colorful Grid Accent 3" w:uiPriority="73"/>
+    <w:lsdException w:name="Light Shading Accent 4" w:uiPriority="60"/>
+    <w:lsdException w:name="Light List Accent 4" w:uiPriority="61"/>
+    <w:lsdException w:name="Light Grid Accent 4" w:uiPriority="62"/>
+    <w:lsdException w:name="Medium Shading 1 Accent 4" w:uiPriority="63"/>
+    <w:lsdException w:name="Medium Shading 2 Accent 4" w:uiPriority="64"/>
+    <w:lsdException w:name="Medium List 1 Accent 4" w:uiPriority="65"/>
+    <w:lsdException w:name="Medium List 2 Accent 4" w:uiPriority="66"/>
+    <w:lsdException w:name="Medium Grid 1 Accent 4" w:uiPriority="67"/>
+    <w:lsdException w:name="Medium Grid 2 Accent 4" w:uiPriority="68"/>
+    <w:lsdException w:name="Medium Grid 3 Accent 4" w:uiPriority="69"/>
+    <w:lsdException w:name="Dark List Accent 4" w:uiPriority="70"/>
+    <w:lsdException w:name="Colorful Shading Accent 4" w:uiPriority="71"/>
+    <w:lsdException w:name="Colorful List Accent 4" w:uiPriority="72"/>
+    <w:lsdException w:name="Colorful Grid Accent 4" w:uiPriority="73"/>
+    <w:lsdException w:name="Light Shading Accent 5" w:uiPriority="60"/>
+    <w:lsdException w:name="Light List Accent 5" w:uiPriority="61"/>
+    <w:lsdException w:name="Light Grid Accent 5" w:uiPriority="62"/>
+    <w:lsdException w:name="Medium Shading 1 Accent 5" w:uiPriority="63"/>
+    <w:lsdException w:name="Medium Shading 2 Accent 5" w:uiPriority="64"/>
+    <w:lsdException w:name="Medium List 1 Accent 5" w:uiPriority="65"/>
+    <w:lsdException w:name="Medium List 2 Accent 5" w:uiPriority="66"/>
+    <w:lsdException w:name="Medium Grid 1 Accent 5" w:uiPriority="67"/>
+    <w:lsdException w:name="Medium Grid 2 Accent 5" w:uiPriority="68"/>
+    <w:lsdException w:name="Medium Grid 3 Accent 5" w:uiPriority="69"/>
+    <w:lsdException w:name="Dark List Accent 5" w:uiPriority="70"/>
+    <w:lsdException w:name="Colorful Shading Accent 5" w:uiPriority="71"/>
+    <w:lsdException w:name="Colorful List Accent 5" w:uiPriority="72"/>
+    <w:lsdException w:name="Colorful Grid Accent 5" w:uiPriority="73"/>
+    <w:lsdException w:name="Light Shading Accent 6" w:uiPriority="60"/>
+    <w:lsdException w:name="Light List Accent 6" w:uiPriority="61"/>
+    <w:lsdException w:name="Light Grid Accent 6" w:uiPriority="62"/>
+    <w:lsdException w:name="Medium Shading 1 Accent 6" w:uiPriority="63"/>
+    <w:lsdException w:name="Medium Shading 2 Accent 6" w:uiPriority="64"/>
+    <w:lsdException w:name="Medium List 1 Accent 6" w:uiPriority="65"/>
+    <w:lsdException w:name="Medium List 2 Accent 6" w:uiPriority="66"/>
+    <w:lsdException w:name="Medium Grid 1 Accent 6" w:uiPriority="67"/>
+    <w:lsdException w:name="Medium Grid 2 Accent 6" w:uiPriority="68"/>
+    <w:lsdException w:name="Medium Grid 3 Accent 6" w:uiPriority="69"/>
+    <w:lsdException w:name="Dark List Accent 6" w:uiPriority="70"/>
+    <w:lsdException w:name="Colorful Shading Accent 6" w:uiPriority="71"/>
+    <w:lsdException w:name="Colorful List Accent 6" w:uiPriority="72"/>
+    <w:lsdException w:name="Colorful Grid Accent 6" w:uiPriority="73"/>
+    <w:lsdException w:name="Subtle Emphasis" w:uiPriority="19" w:qFormat="1"/>
+    <w:lsdException w:name="Intense Emphasis" w:uiPriority="21" w:qFormat="1"/>
+    <w:lsdException w:name="Subtle Reference" w:uiPriority="31" w:qFormat="1"/>
+    <w:lsdException w:name="Intense Reference" w:uiPriority="32" w:qFormat="1"/>
+    <w:lsdException w:name="Book Title" w:uiPriority="33" w:qFormat="1"/>
+    <w:lsdException w:name="Bibliography" w:semiHidden="1" w:uiPriority="37" w:unhideWhenUsed="1"/>
+    <w:lsdException w:name="TOC Heading" w:semiHidden="1" w:uiPriority="39" w:unhideWhenUsed="1" w:qFormat="1"/>
+    <w:lsdException w:name="Plain Table 1" w:uiPriority="41"/>
+    <w:lsdException w:name="Plain Table 2" w:uiPriority="42"/>
+    <w:lsdException w:name="Plain Table 3" w:uiPriority="43"/>
+    <w:lsdException w:name="Plain Table 4" w:uiPriority="44"/>
+    <w:lsdException w:name="Plain Table 5" w:uiPriority="45"/>
+    <w:lsdException w:name="Grid Table Light" w:uiPriority="40"/>
+    <w:lsdException w:name="Grid Table 1 Light" w:uiPriority="46"/>
+    <w:lsdException w:name="Grid Table 2" w:uiPriority="47"/>
+    <w:lsdException w:name="Grid Table 3" w:uiPriority="48"/>
+    <w:lsdException w:name="Grid Table 4" w:uiPriority="49"/>
+    <w:lsdException w:name="Grid Table 5 Dark" w:uiPriority="50"/>
+    <w:lsdException w:name="Grid Table 6 Colorful" w:uiPriority="51"/>
+    <w:lsdException w:name="Grid Table 7 Colorful" w:uiPriority="52"/>
+    <w:lsdException w:name="Grid Table 1 Light Accent 1" w:uiPriority="46"/>
+    <w:lsdException w:name="Grid Table 2 Accent 1" w:uiPriority="47"/>
+    <w:lsdException w:name="Grid Table 3 Accent 1" w:uiPriority="48"/>
+    <w:lsdException w:name="Grid Table 4 Accent 1" w:uiPriority="49"/>
+    <w:lsdException w:name="Grid Table 5 Dark Accent 1" w:uiPriority="50"/>
+    <w:lsdException w:name="Grid Table 6 Colorful Accent 1" w:uiPriority="51"/>
+    <w:lsdException w:name="Grid Table 7 Colorful Accent 1" w:uiPriority="52"/>
+    <w:lsdException w:name="Grid Table 1 Light Accent 2" w:uiPriority="46"/>
+    <w:lsdException w:name="Grid Table 2 Accent 2" w:uiPriority="47"/>
+    <w:lsdException w:name="Grid Table 3 Accent 2" w:uiPriority="48"/>
+    <w:lsdException w:name="Grid Table 4 Accent 2" w:uiPriority="49"/>
+    <w:lsdException w:name="Grid Table 5 Dark Accent 2" w:uiPriority="50"/>
+    <w:lsdException w:name="Grid Table 6 Colorful Accent 2" w:uiPriority="51"/>
+    <w:lsdException w:name="Grid Table 7 Colorful Accent 2" w:uiPriority="52"/>
+    <w:lsdException w:name="Grid Table 1 Light Accent 3" w:uiPriority="46"/>
+    <w:lsdException w:name="Grid Table 2 Accent 3" w:uiPriority="47"/>
+    <w:lsdException w:name="Grid Table 3 Accent 3" w:uiPriority="48"/>
+    <w:lsdException w:name="Grid Table 4 Accent 3" w:uiPriority="49"/>
+    <w:lsdException w:name="Grid Table 5 Dark Accent 3" w:uiPriority="50"/>
+    <w:lsdException w:name="Grid Table 6 Colorful Accent 3" w:uiPriority="51"/>
+    <w:lsdException w:name="Grid Table 7 Colorful Accent 3" w:uiPriority="52"/>
+    <w:lsdException w:name="Grid Table 1 Light Accent 4" w:uiPriority="46"/>
+    <w:lsdException w:name="Grid Table 2 Accent 4" w:uiPriority="47"/>
+    <w:lsdException w:name="Grid Table 3 Accent 4" w:uiPriority="48"/>
+    <w:lsdException w:name="Grid Table 4 Accent 4" w:uiPriority="49"/>
+    <w:lsdException w:name="Grid Table 5 Dark Accent 4" w:uiPriority="50"/>
+    <w:lsdException w:name="Grid Table 6 Colorful Accent 4" w:uiPriority="51"/>
+    <w:lsdException w:name="Grid Table 7 Colorful Accent 4" w:uiPriority="52"/>
+    <w:lsdException w:name="Grid Table 1 Light Accent 5" w:uiPriority="46"/>
+    <w:lsdException w:name="Grid Table 2 Accent 5" w:uiPriority="47"/>
+    <w:lsdException w:name="Grid Table 3 Accent 5" w:uiPriority="48"/>
+    <w:lsdException w:name="Grid Table 4 Accent 5" w:uiPriority="49"/>
+    <w:lsdException w:name="Grid Table 5 Dark Accent 5" w:uiPriority="50"/>
+    <w:lsdException w:name="Grid Table 6 Colorful Accent 5" w:uiPriority="51"/>
+    <w:lsdException w:name="Grid Table 7 Colorful Accent 5" w:uiPriority="52"/>
+    <w:lsdException w:name="Grid Table 1 Light Accent 6" w:uiPriority="46"/>
+    <w:lsdException w:name="Grid Table 2 Accent 6" w:uiPriority="47"/>
+    <w:lsdException w:name="Grid Table 3 Accent 6" w:uiPriority="48"/>
+    <w:lsdException w:name="Grid Table 4 Accent 6" w:uiPriority="49"/>
+    <w:lsdException w:name="Grid Table 5 Dark Accent 6" w:uiPriority="50"/>
+    <w:lsdException w:name="Grid Table 6 Colorful Accent 6" w:uiPriority="51"/>
+    <w:lsdException w:name="Grid Table 7 Colorful Accent 6" w:uiPriority="52"/>
+    <w:lsdException w:name="List Table 1 Light" w:uiPriority="46"/>
+    <w:lsdException w:name="List Table 2" w:uiPriority="47"/>
+    <w:lsdException w:name="List Table 3" w:uiPriority="48"/>
+    <w:lsdException w:name="List Table 4" w:uiPriority="49"/>
+    <w:lsdException w:name="List Table 5 Dark" w:uiPriority="50"/>
+    <w:lsdException w:name="List Table 6 Colorful" w:uiPriority="51"/>
+    <w:lsdException w:name="List Table 7 Colorful" w:uiPriority="52"/>
+    <w:lsdException w:name="List Table 1 Light Accent 1" w:uiPriority="46"/>
+    <w:lsdException w:name="List Table 2 Accent 1" w:uiPriority="47"/>
+    <w:lsdException w:name="List Table 3 Accent 1" w:uiPriority="48"/>
+    <w:lsdException w:name="List Table 4 Accent 1" w:uiPriority="49"/>
+    <w:lsdException w:name="List Table 5 Dark Accent 1" w:uiPriority="50"/>
+    <w:lsdException w:name="List Table 6 Colorful Accent 1" w:uiPriority="51"/>
+    <w:lsdException w:name="List Table 7 Colorful Accent 1" w:uiPriority="52"/>
+    <w:lsdException w:name="List Table 1 Light Accent 2" w:uiPriority="46"/>
+    <w:lsdException w:name="List Table 2 Accent 2" w:uiPriority="47"/>
+    <w:lsdException w:name="List Table 3 Accent 2" w:uiPriority="48"/>
+    <w:lsdException w:name="List Table 4 Accent 2" w:uiPriority="49"/>
+    <w:lsdException w:name="List Table 5 Dark Accent 2" w:uiPriority="50"/>
+    <w:lsdException w:name="List Table 6 Colorful Accent 2" w:uiPriority="51"/>
+    <w:lsdException w:name="List Table 7 Colorful Accent 2" w:uiPriority="52"/>
+    <w:lsdException w:name="List Table 1 Light Accent 3" w:uiPriority="46"/>
+    <w:lsdException w:name="List Table 2 Accent 3" w:uiPriority="47"/>
+    <w:lsdException w:name="List Table 3 Accent 3" w:uiPriority="48"/>
+    <w:lsdException w:name="List Table 4 Accent 3" w:uiPriority="49"/>
+    <w:lsdException w:name="List Table 5 Dark Accent 3" w:uiPriority="50"/>
+    <w:lsdException w:name="List Table 6 Colorful Accent 3" w:uiPriority="51"/>
+    <w:lsdException w:name="List Table 7 Colorful Accent 3" w:uiPriority="52"/>
+    <w:lsdException w:name="List Table 1 Light Accent 4" w:uiPriority="46"/>
+    <w:lsdException w:name="List Table 2 Accent 4" w:uiPriority="47"/>
+    <w:lsdException w:name="List Table 3 Accent 4" w:uiPriority="48"/>
+    <w:lsdException w:name="List Table 4 Accent 4" w:uiPriority="49"/>
+    <w:lsdException w:name="List Table 5 Dark Accent 4" w:uiPriority="50"/>
+    <w:lsdException w:name="List Table 6 Colorful Accent 4" w:uiPriority="51"/>
+    <w:lsdException w:name="List Table 7 Colorful Accent 4" w:uiPriority="52"/>
+    <w:lsdException w:name="List Table 1 Light Accent 5" w:uiPriority="46"/>
+    <w:lsdException w:name="List Table 2 Accent 5" w:uiPriority="47"/>
+    <w:lsdException w:name="List Table 3 Accent 5" w:uiPriority="48"/>
+    <w:lsdException w:name="List Table 4 Accent 5" w:uiPriority="49"/>
+    <w:lsdException w:name="List Table 5 Dark Accent 5" w:uiPriority="50"/>
+    <w:lsdException w:name="List Table 6 Colorful Accent 5" w:uiPriority="51"/>
+    <w:lsdException w:name="List Table 7 Colorful Accent 5" w:uiPriority="52"/>
+    <w:lsdException w:name="List Table 1 Light Accent 6" w:uiPriority="46"/>
+    <w:lsdException w:name="List Table 2 Accent 6" w:uiPriority="47"/>
+    <w:lsdException w:name="List Table 3 Accent 6" w:uiPriority="48"/>
+    <w:lsdException w:name="List Table 4 Accent 6" w:uiPriority="49"/>
+    <w:lsdException w:name="List Table 5 Dark Accent 6" w:uiPriority="50"/>
+    <w:lsdException w:name="List Table 6 Colorful Accent 6" w:uiPriority="51"/>
+    <w:lsdException w:name="List Table 7 Colorful Accent 6" w:uiPriority="52"/>
+    <w:lsdException w:name="Mention" w:semiHidden="1" w:unhideWhenUsed="1"/>
+    <w:lsdException w:name="Smart Hyperlink" w:semiHidden="1" w:unhideWhenUsed="1"/>
+    <w:lsdException w:name="Hashtag" w:semiHidden="1" w:unhideWhenUsed="1"/>
+    <w:lsdException w:name="Unresolved Mention" w:semiHidden="1" w:unhideWhenUsed="1"/>
+    <w:lsdException w:name="Smart Link" w:semiHidden="1" w:unhideWhenUsed="1"/>
+  </w:latentStyles>
+  <w:style w:type="paragraph" w:default="1" w:styleId="Normal">
+    <w:name w:val="Normal"/>
+    <w:qFormat/>
   </w:style>
   <w:style w:type="paragraph" w:styleId="Heading1">
     <w:name w:val="heading 1"/>
     <w:basedOn w:val="Normal"/>
     <w:next w:val="Normal"/>
+    <w:uiPriority w:val="9"/>
+    <w:qFormat/>
     <w:pPr>
-      <w:keepNext w:val="1"/>
-      <w:keepLines w:val="1"/>
-      <w:spacing w:after="120" w:before="400" w:lineRule="auto"/>
+      <w:keepNext/>
+      <w:keepLines/>
+      <w:spacing w:before="400" w:after="120"/>
+      <w:outlineLvl w:val="0"/>
     </w:pPr>
     <w:rPr>
       <w:sz w:val="40"/>
@@ -919,13 +1250,17 @@
     <w:name w:val="heading 2"/>
     <w:basedOn w:val="Normal"/>
     <w:next w:val="Normal"/>
+    <w:uiPriority w:val="9"/>
+    <w:semiHidden/>
+    <w:unhideWhenUsed/>
+    <w:qFormat/>
     <w:pPr>
-      <w:keepNext w:val="1"/>
-      <w:keepLines w:val="1"/>
-      <w:spacing w:after="120" w:before="360" w:lineRule="auto"/>
+      <w:keepNext/>
+      <w:keepLines/>
+      <w:spacing w:before="360" w:after="120"/>
+      <w:outlineLvl w:val="1"/>
     </w:pPr>
     <w:rPr>
-      <w:b w:val="0"/>
       <w:sz w:val="32"/>
       <w:szCs w:val="32"/>
     </w:rPr>
@@ -934,13 +1269,17 @@
     <w:name w:val="heading 3"/>
     <w:basedOn w:val="Normal"/>
     <w:next w:val="Normal"/>
+    <w:uiPriority w:val="9"/>
+    <w:semiHidden/>
+    <w:unhideWhenUsed/>
+    <w:qFormat/>
     <w:pPr>
-      <w:keepNext w:val="1"/>
-      <w:keepLines w:val="1"/>
-      <w:spacing w:after="80" w:before="320" w:lineRule="auto"/>
+      <w:keepNext/>
+      <w:keepLines/>
+      <w:spacing w:before="320" w:after="80"/>
+      <w:outlineLvl w:val="2"/>
     </w:pPr>
     <w:rPr>
-      <w:b w:val="0"/>
       <w:color w:val="434343"/>
       <w:sz w:val="28"/>
       <w:szCs w:val="28"/>
@@ -950,10 +1289,15 @@
     <w:name w:val="heading 4"/>
     <w:basedOn w:val="Normal"/>
     <w:next w:val="Normal"/>
+    <w:uiPriority w:val="9"/>
+    <w:semiHidden/>
+    <w:unhideWhenUsed/>
+    <w:qFormat/>
     <w:pPr>
-      <w:keepNext w:val="1"/>
-      <w:keepLines w:val="1"/>
-      <w:spacing w:after="80" w:before="280" w:lineRule="auto"/>
+      <w:keepNext/>
+      <w:keepLines/>
+      <w:spacing w:before="280" w:after="80"/>
+      <w:outlineLvl w:val="3"/>
     </w:pPr>
     <w:rPr>
       <w:color w:val="666666"/>
@@ -965,41 +1309,76 @@
     <w:name w:val="heading 5"/>
     <w:basedOn w:val="Normal"/>
     <w:next w:val="Normal"/>
+    <w:uiPriority w:val="9"/>
+    <w:semiHidden/>
+    <w:unhideWhenUsed/>
+    <w:qFormat/>
     <w:pPr>
-      <w:keepNext w:val="1"/>
-      <w:keepLines w:val="1"/>
-      <w:spacing w:after="80" w:before="240" w:lineRule="auto"/>
+      <w:keepNext/>
+      <w:keepLines/>
+      <w:spacing w:before="240" w:after="80"/>
+      <w:outlineLvl w:val="4"/>
     </w:pPr>
     <w:rPr>
       <w:color w:val="666666"/>
-      <w:sz w:val="22"/>
-      <w:szCs w:val="22"/>
     </w:rPr>
   </w:style>
   <w:style w:type="paragraph" w:styleId="Heading6">
     <w:name w:val="heading 6"/>
     <w:basedOn w:val="Normal"/>
     <w:next w:val="Normal"/>
+    <w:uiPriority w:val="9"/>
+    <w:semiHidden/>
+    <w:unhideWhenUsed/>
+    <w:qFormat/>
     <w:pPr>
-      <w:keepNext w:val="1"/>
-      <w:keepLines w:val="1"/>
-      <w:spacing w:after="80" w:before="240" w:lineRule="auto"/>
+      <w:keepNext/>
+      <w:keepLines/>
+      <w:spacing w:before="240" w:after="80"/>
+      <w:outlineLvl w:val="5"/>
     </w:pPr>
     <w:rPr>
-      <w:i w:val="1"/>
+      <w:i/>
       <w:color w:val="666666"/>
-      <w:sz w:val="22"/>
-      <w:szCs w:val="22"/>
     </w:rPr>
+  </w:style>
+  <w:style w:type="character" w:default="1" w:styleId="DefaultParagraphFont">
+    <w:name w:val="Default Paragraph Font"/>
+    <w:uiPriority w:val="1"/>
+    <w:semiHidden/>
+    <w:unhideWhenUsed/>
+  </w:style>
+  <w:style w:type="table" w:default="1" w:styleId="TableNormal">
+    <w:name w:val="Normal Table"/>
+    <w:uiPriority w:val="99"/>
+    <w:semiHidden/>
+    <w:unhideWhenUsed/>
+    <w:tblPr>
+      <w:tblInd w:w="0" w:type="dxa"/>
+      <w:tblCellMar>
+        <w:top w:w="0" w:type="dxa"/>
+        <w:left w:w="108" w:type="dxa"/>
+        <w:bottom w:w="0" w:type="dxa"/>
+        <w:right w:w="108" w:type="dxa"/>
+      </w:tblCellMar>
+    </w:tblPr>
+  </w:style>
+  <w:style w:type="numbering" w:default="1" w:styleId="NoList">
+    <w:name w:val="No List"/>
+    <w:uiPriority w:val="99"/>
+    <w:semiHidden/>
+    <w:unhideWhenUsed/>
   </w:style>
   <w:style w:type="paragraph" w:styleId="Title">
     <w:name w:val="Title"/>
     <w:basedOn w:val="Normal"/>
     <w:next w:val="Normal"/>
+    <w:uiPriority w:val="10"/>
+    <w:qFormat/>
     <w:pPr>
-      <w:keepNext w:val="1"/>
-      <w:keepLines w:val="1"/>
-      <w:spacing w:after="60" w:before="0" w:lineRule="auto"/>
+      <w:keepNext/>
+      <w:keepLines/>
+      <w:spacing w:after="60"/>
     </w:pPr>
     <w:rPr>
       <w:sz w:val="52"/>
@@ -1010,14 +1389,14 @@
     <w:name w:val="Subtitle"/>
     <w:basedOn w:val="Normal"/>
     <w:next w:val="Normal"/>
+    <w:uiPriority w:val="11"/>
+    <w:qFormat/>
     <w:pPr>
-      <w:keepNext w:val="1"/>
-      <w:keepLines w:val="1"/>
-      <w:spacing w:after="320" w:before="0" w:lineRule="auto"/>
+      <w:keepNext/>
+      <w:keepLines/>
+      <w:spacing w:after="320"/>
     </w:pPr>
     <w:rPr>
-      <w:rFonts w:ascii="Arial" w:cs="Arial" w:eastAsia="Arial" w:hAnsi="Arial"/>
-      <w:i w:val="0"/>
       <w:color w:val="666666"/>
       <w:sz w:val="30"/>
       <w:szCs w:val="30"/>

</xml_diff>